<commit_message>
added solutions for lab 6-3 and 6-4
</commit_message>
<xml_diff>
--- a/Chapter 6/ch6.docx
+++ b/Chapter 6/ch6.docx
@@ -189,7 +189,31 @@
           <w:sz w:val="24"/>
           <w:szCs w:val="24"/>
         </w:rPr>
-        <w:t>What is the subroutine located at?</w:t>
+        <w:t>What is the subroutine located at</w:t>
+      </w:r>
+      <w:r>
+        <w:rPr>
+          <w:rFonts w:ascii="Times New Roman" w:hAnsi="Times New Roman" w:cs="Times New Roman"/>
+          <w:sz w:val="24"/>
+          <w:szCs w:val="24"/>
+        </w:rPr>
+        <w:t xml:space="preserve"> </w:t>
+      </w:r>
+      <w:r>
+        <w:rPr>
+          <w:rFonts w:ascii="Times New Roman" w:hAnsi="Times New Roman" w:cs="Times New Roman"/>
+          <w:sz w:val="24"/>
+          <w:szCs w:val="24"/>
+        </w:rPr>
+        <w:t>0x140001066 and 0x140001050</w:t>
+      </w:r>
+      <w:r>
+        <w:rPr>
+          <w:rFonts w:ascii="Times New Roman" w:hAnsi="Times New Roman" w:cs="Times New Roman"/>
+          <w:sz w:val="24"/>
+          <w:szCs w:val="24"/>
+        </w:rPr>
+        <w:t>?</w:t>
       </w:r>
     </w:p>
     <w:p>
@@ -376,7 +400,7 @@
           <w:sz w:val="24"/>
           <w:szCs w:val="24"/>
         </w:rPr>
-        <w:t>0x140002040</w:t>
+        <w:t>0x14000103B</w:t>
       </w:r>
       <w:r>
         <w:rPr>
@@ -1166,7 +1190,23 @@
           <w:sz w:val="24"/>
           <w:szCs w:val="24"/>
         </w:rPr>
-        <w:t>The majority of the code is located at</w:t>
+        <w:t>The majority of the code is</w:t>
+      </w:r>
+      <w:r>
+        <w:rPr>
+          <w:rFonts w:ascii="Times New Roman" w:hAnsi="Times New Roman" w:cs="Times New Roman"/>
+          <w:sz w:val="24"/>
+          <w:szCs w:val="24"/>
+        </w:rPr>
+        <w:t xml:space="preserve"> an if statement</w:t>
+      </w:r>
+      <w:r>
+        <w:rPr>
+          <w:rFonts w:ascii="Times New Roman" w:hAnsi="Times New Roman" w:cs="Times New Roman"/>
+          <w:sz w:val="24"/>
+          <w:szCs w:val="24"/>
+        </w:rPr>
+        <w:t xml:space="preserve"> located at</w:t>
       </w:r>
       <w:r>
         <w:rPr>
@@ -1484,9 +1524,9 @@
           <w:noProof/>
         </w:rPr>
         <w:drawing>
-          <wp:inline distT="0" distB="0" distL="0" distR="0" wp14:anchorId="319E5F0E" wp14:editId="1921F462">
-            <wp:extent cx="6097090" cy="4389120"/>
-            <wp:effectExtent l="0" t="0" r="0" b="0"/>
+          <wp:inline distT="0" distB="0" distL="0" distR="0" wp14:anchorId="3A8E666D" wp14:editId="03FC3B31">
+            <wp:extent cx="5943600" cy="2112010"/>
+            <wp:effectExtent l="0" t="0" r="0" b="2540"/>
             <wp:docPr id="1" name="Picture 1"/>
             <wp:cNvGraphicFramePr>
               <a:graphicFrameLocks xmlns:a="http://schemas.openxmlformats.org/drawingml/2006/main" noChangeAspect="1"/>
@@ -1507,7 +1547,7 @@
                   <pic:spPr>
                     <a:xfrm>
                       <a:off x="0" y="0"/>
-                      <a:ext cx="6097090" cy="4389120"/>
+                      <a:ext cx="5943600" cy="2112010"/>
                     </a:xfrm>
                     <a:prstGeom prst="rect">
                       <a:avLst/>
@@ -1539,7 +1579,6 @@
           <w:sz w:val="24"/>
           <w:szCs w:val="24"/>
         </w:rPr>
-        <w:lastRenderedPageBreak/>
         <w:t xml:space="preserve">The sub_140001030 is where the program used the </w:t>
       </w:r>
       <w:r>
@@ -1628,23 +1667,7 @@
           <w:sz w:val="24"/>
           <w:szCs w:val="24"/>
         </w:rPr>
-        <w:t xml:space="preserve"> than it will print </w:t>
-      </w:r>
-      <w:r>
-        <w:rPr>
-          <w:rFonts w:ascii="Times New Roman" w:hAnsi="Times New Roman" w:cs="Times New Roman"/>
-          <w:sz w:val="24"/>
-          <w:szCs w:val="24"/>
-        </w:rPr>
-        <w:t>Success: Internet Connection</w:t>
-      </w:r>
-      <w:r>
-        <w:rPr>
-          <w:rFonts w:ascii="Times New Roman" w:hAnsi="Times New Roman" w:cs="Times New Roman"/>
-          <w:sz w:val="24"/>
-          <w:szCs w:val="24"/>
-        </w:rPr>
-        <w:t xml:space="preserve"> or</w:t>
+        <w:t xml:space="preserve"> than it will print Success: Internet Connection or</w:t>
       </w:r>
       <w:r>
         <w:rPr>
@@ -1833,7 +1856,26 @@
           <w:sz w:val="24"/>
           <w:szCs w:val="24"/>
         </w:rPr>
-        <w:t>Printf is located at 0x140002040.</w:t>
+        <w:lastRenderedPageBreak/>
+        <w:t xml:space="preserve">Printf is located at </w:t>
+      </w:r>
+      <w:r>
+        <w:rPr>
+          <w:rFonts w:ascii="Times New Roman" w:hAnsi="Times New Roman" w:cs="Times New Roman"/>
+          <w:sz w:val="24"/>
+          <w:szCs w:val="24"/>
+        </w:rPr>
+        <w:t>0x14000103B</w:t>
+      </w:r>
+      <w:bookmarkStart w:id="0" w:name="_GoBack"/>
+      <w:bookmarkEnd w:id="0"/>
+      <w:r>
+        <w:rPr>
+          <w:rFonts w:ascii="Times New Roman" w:hAnsi="Times New Roman" w:cs="Times New Roman"/>
+          <w:sz w:val="24"/>
+          <w:szCs w:val="24"/>
+        </w:rPr>
+        <w:t>.</w:t>
       </w:r>
     </w:p>
     <w:p>
@@ -2309,7 +2351,6 @@
         <w:rPr>
           <w:noProof/>
         </w:rPr>
-        <w:lastRenderedPageBreak/>
         <w:drawing>
           <wp:inline distT="0" distB="0" distL="0" distR="0" wp14:anchorId="4B12923F" wp14:editId="71088FA8">
             <wp:extent cx="5943600" cy="2298700"/>
@@ -2369,6 +2410,7 @@
           <w:sz w:val="24"/>
           <w:szCs w:val="24"/>
         </w:rPr>
+        <w:lastRenderedPageBreak/>
         <w:t>All of these functions are part of WinINet, a simple API for using HTTP</w:t>
       </w:r>
       <w:r>
@@ -2511,7 +2553,6 @@
           <w:sz w:val="24"/>
           <w:szCs w:val="24"/>
         </w:rPr>
-        <w:lastRenderedPageBreak/>
         <w:t>InternetOpenUrlA is used to open a handle to a location specified by a complete FTP or HTTP URL. (Programs use handles to access something</w:t>
       </w:r>
       <w:r>
@@ -2694,6 +2735,7 @@
           <w:sz w:val="24"/>
           <w:szCs w:val="24"/>
         </w:rPr>
+        <w:lastRenderedPageBreak/>
         <w:t>To summarize, this program checks for an active Internet connection,</w:t>
       </w:r>
       <w:r>
@@ -2834,8 +2876,6 @@
           <w:szCs w:val="24"/>
         </w:rPr>
       </w:pPr>
-      <w:bookmarkStart w:id="0" w:name="_GoBack"/>
-      <w:bookmarkEnd w:id="0"/>
     </w:p>
     <w:p>
       <w:pPr>
@@ -2855,7 +2895,6 @@
           <w:sz w:val="28"/>
           <w:szCs w:val="24"/>
         </w:rPr>
-        <w:lastRenderedPageBreak/>
         <w:t>Lab 6</w:t>
       </w:r>
       <w:r>
@@ -2931,6 +2970,243 @@
     <w:p>
       <w:pPr>
         <w:pStyle w:val="ListParagraph"/>
+        <w:numPr>
+          <w:ilvl w:val="0"/>
+          <w:numId w:val="19"/>
+        </w:numPr>
+        <w:rPr>
+          <w:rFonts w:ascii="Times New Roman" w:hAnsi="Times New Roman" w:cs="Times New Roman"/>
+          <w:sz w:val="24"/>
+          <w:szCs w:val="24"/>
+        </w:rPr>
+      </w:pPr>
+      <w:r>
+        <w:rPr>
+          <w:rFonts w:ascii="Times New Roman" w:hAnsi="Times New Roman" w:cs="Times New Roman"/>
+          <w:sz w:val="24"/>
+          <w:szCs w:val="24"/>
+        </w:rPr>
+        <w:t xml:space="preserve">The functions at </w:t>
+      </w:r>
+      <w:r>
+        <w:rPr>
+          <w:rFonts w:ascii="Times New Roman" w:hAnsi="Times New Roman" w:cs="Times New Roman"/>
+          <w:sz w:val="24"/>
+          <w:szCs w:val="24"/>
+        </w:rPr>
+        <w:t>0x140001080</w:t>
+      </w:r>
+      <w:r>
+        <w:rPr>
+          <w:rFonts w:ascii="Times New Roman" w:hAnsi="Times New Roman" w:cs="Times New Roman"/>
+          <w:sz w:val="24"/>
+          <w:szCs w:val="24"/>
+        </w:rPr>
+        <w:t xml:space="preserve"> and </w:t>
+      </w:r>
+      <w:r>
+        <w:rPr>
+          <w:rFonts w:ascii="Times New Roman" w:hAnsi="Times New Roman" w:cs="Times New Roman"/>
+          <w:sz w:val="24"/>
+          <w:szCs w:val="24"/>
+        </w:rPr>
+        <w:t>0x1400010d0</w:t>
+      </w:r>
+      <w:r>
+        <w:rPr>
+          <w:rFonts w:ascii="Times New Roman" w:hAnsi="Times New Roman" w:cs="Times New Roman"/>
+          <w:sz w:val="24"/>
+          <w:szCs w:val="24"/>
+        </w:rPr>
+        <w:t xml:space="preserve"> are the same as those in Lab 6-2. At </w:t>
+      </w:r>
+      <w:r>
+        <w:rPr>
+          <w:rFonts w:ascii="Times New Roman" w:hAnsi="Times New Roman" w:cs="Times New Roman"/>
+          <w:sz w:val="24"/>
+          <w:szCs w:val="24"/>
+        </w:rPr>
+        <w:t>0x140002068</w:t>
+      </w:r>
+      <w:r>
+        <w:rPr>
+          <w:rFonts w:ascii="Times New Roman" w:hAnsi="Times New Roman" w:cs="Times New Roman"/>
+          <w:sz w:val="24"/>
+          <w:szCs w:val="24"/>
+        </w:rPr>
+        <w:t xml:space="preserve"> is printf. The </w:t>
+      </w:r>
+      <w:r>
+        <w:rPr>
+          <w:rFonts w:ascii="Times New Roman" w:hAnsi="Times New Roman" w:cs="Times New Roman"/>
+          <w:sz w:val="24"/>
+          <w:szCs w:val="24"/>
+        </w:rPr>
+        <w:t>0x140001260</w:t>
+      </w:r>
+      <w:r>
+        <w:rPr>
+          <w:rFonts w:ascii="Times New Roman" w:hAnsi="Times New Roman" w:cs="Times New Roman"/>
+          <w:sz w:val="24"/>
+          <w:szCs w:val="24"/>
+        </w:rPr>
+        <w:t xml:space="preserve"> function is new to this lab.</w:t>
+      </w:r>
+    </w:p>
+    <w:p>
+      <w:pPr>
+        <w:pStyle w:val="ListParagraph"/>
+        <w:numPr>
+          <w:ilvl w:val="0"/>
+          <w:numId w:val="19"/>
+        </w:numPr>
+        <w:rPr>
+          <w:rFonts w:ascii="Times New Roman" w:hAnsi="Times New Roman" w:cs="Times New Roman"/>
+          <w:sz w:val="24"/>
+          <w:szCs w:val="24"/>
+        </w:rPr>
+      </w:pPr>
+      <w:r>
+        <w:rPr>
+          <w:rFonts w:ascii="Times New Roman" w:hAnsi="Times New Roman" w:cs="Times New Roman"/>
+          <w:sz w:val="24"/>
+          <w:szCs w:val="24"/>
+        </w:rPr>
+        <w:t>The new function takes two parameters. The first is the command character parsed from the HTML comment, and the second is the program name "Lab06-03.exe"</w:t>
+      </w:r>
+      <w:r>
+        <w:rPr>
+          <w:rFonts w:ascii="Times New Roman" w:hAnsi="Times New Roman" w:cs="Times New Roman"/>
+          <w:sz w:val="24"/>
+          <w:szCs w:val="24"/>
+        </w:rPr>
+        <w:t>.</w:t>
+      </w:r>
+    </w:p>
+    <w:p>
+      <w:pPr>
+        <w:pStyle w:val="ListParagraph"/>
+        <w:numPr>
+          <w:ilvl w:val="0"/>
+          <w:numId w:val="19"/>
+        </w:numPr>
+        <w:rPr>
+          <w:rFonts w:ascii="Times New Roman" w:hAnsi="Times New Roman" w:cs="Times New Roman"/>
+          <w:sz w:val="24"/>
+          <w:szCs w:val="24"/>
+        </w:rPr>
+      </w:pPr>
+      <w:r>
+        <w:rPr>
+          <w:rFonts w:ascii="Times New Roman" w:hAnsi="Times New Roman" w:cs="Times New Roman"/>
+          <w:sz w:val="24"/>
+          <w:szCs w:val="24"/>
+        </w:rPr>
+        <w:t>The new function contains a sw</w:t>
+      </w:r>
+      <w:r>
+        <w:rPr>
+          <w:rFonts w:ascii="Times New Roman" w:hAnsi="Times New Roman" w:cs="Times New Roman"/>
+          <w:sz w:val="24"/>
+          <w:szCs w:val="24"/>
+        </w:rPr>
+        <w:t>itch statement.</w:t>
+      </w:r>
+    </w:p>
+    <w:p>
+      <w:pPr>
+        <w:pStyle w:val="ListParagraph"/>
+        <w:numPr>
+          <w:ilvl w:val="0"/>
+          <w:numId w:val="19"/>
+        </w:numPr>
+        <w:rPr>
+          <w:rFonts w:ascii="Times New Roman" w:hAnsi="Times New Roman" w:cs="Times New Roman"/>
+          <w:sz w:val="24"/>
+          <w:szCs w:val="24"/>
+        </w:rPr>
+      </w:pPr>
+      <w:r>
+        <w:rPr>
+          <w:rFonts w:ascii="Times New Roman" w:hAnsi="Times New Roman" w:cs="Times New Roman"/>
+          <w:sz w:val="24"/>
+          <w:szCs w:val="24"/>
+        </w:rPr>
+        <w:t>The new function can print error messages, delete a file, create a directory, set a registry value, copy a file, or sleep for 100 seconds.</w:t>
+      </w:r>
+    </w:p>
+    <w:p>
+      <w:pPr>
+        <w:pStyle w:val="ListParagraph"/>
+        <w:numPr>
+          <w:ilvl w:val="0"/>
+          <w:numId w:val="19"/>
+        </w:numPr>
+        <w:rPr>
+          <w:rFonts w:ascii="Times New Roman" w:hAnsi="Times New Roman" w:cs="Times New Roman"/>
+          <w:sz w:val="24"/>
+          <w:szCs w:val="24"/>
+        </w:rPr>
+      </w:pPr>
+      <w:r>
+        <w:rPr>
+          <w:rFonts w:ascii="Times New Roman" w:hAnsi="Times New Roman" w:cs="Times New Roman"/>
+          <w:sz w:val="24"/>
+          <w:szCs w:val="24"/>
+        </w:rPr>
+        <w:t>The registry key Software\Microsoft\Windows\CurrentVersion\Run\Malware and the file location C:\Temp\cc.exe can both be host-based indicators.</w:t>
+      </w:r>
+    </w:p>
+    <w:p>
+      <w:pPr>
+        <w:pStyle w:val="ListParagraph"/>
+        <w:numPr>
+          <w:ilvl w:val="0"/>
+          <w:numId w:val="19"/>
+        </w:numPr>
+        <w:rPr>
+          <w:rFonts w:ascii="Times New Roman" w:hAnsi="Times New Roman" w:cs="Times New Roman"/>
+          <w:sz w:val="24"/>
+          <w:szCs w:val="24"/>
+        </w:rPr>
+      </w:pPr>
+      <w:r>
+        <w:rPr>
+          <w:rFonts w:ascii="Times New Roman" w:hAnsi="Times New Roman" w:cs="Times New Roman"/>
+          <w:sz w:val="24"/>
+          <w:szCs w:val="24"/>
+        </w:rPr>
+        <w:t xml:space="preserve">The program first checks for an active Internet connection. If no Internet connection is found, the program terminates. Otherwise, the program will attempt to download </w:t>
+      </w:r>
+      <w:r>
+        <w:rPr>
+          <w:rFonts w:ascii="Times New Roman" w:hAnsi="Times New Roman" w:cs="Times New Roman"/>
+          <w:sz w:val="24"/>
+          <w:szCs w:val="24"/>
+        </w:rPr>
+        <w:lastRenderedPageBreak/>
+        <w:t>a web page containing an embedded HTML comment beginning with</w:t>
+      </w:r>
+      <w:r>
+        <w:rPr>
+          <w:rFonts w:ascii="Times New Roman" w:hAnsi="Times New Roman" w:cs="Times New Roman"/>
+          <w:sz w:val="24"/>
+          <w:szCs w:val="24"/>
+        </w:rPr>
+        <w:t xml:space="preserve"> &lt;!--. </w:t>
+      </w:r>
+      <w:r>
+        <w:rPr>
+          <w:rFonts w:ascii="Times New Roman" w:hAnsi="Times New Roman" w:cs="Times New Roman"/>
+          <w:sz w:val="24"/>
+          <w:szCs w:val="24"/>
+        </w:rPr>
+        <w:t>The first character of the comment is parsed and used in a switch statement to determine which action to take on the local system, including whether to delete a file, create a directory, set a registry run key, copy a file, or sleep for 100 seconds</w:t>
+      </w:r>
+    </w:p>
+    <w:p>
+      <w:pPr>
+        <w:pStyle w:val="ListParagraph"/>
         <w:ind w:left="540" w:hanging="990"/>
         <w:rPr>
           <w:rFonts w:ascii="Arial Rounded MT Bold" w:hAnsi="Arial Rounded MT Bold" w:cs="Times New Roman"/>
@@ -2939,24 +3215,18 @@
           <w:szCs w:val="24"/>
         </w:rPr>
       </w:pPr>
-      <w:r>
+    </w:p>
+    <w:p>
+      <w:pPr>
+        <w:pStyle w:val="ListParagraph"/>
+        <w:ind w:left="540" w:hanging="990"/>
         <w:rPr>
           <w:rFonts w:ascii="Arial Rounded MT Bold" w:hAnsi="Arial Rounded MT Bold" w:cs="Times New Roman"/>
           <w:b/>
           <w:sz w:val="24"/>
           <w:szCs w:val="24"/>
         </w:rPr>
-        <w:tab/>
-      </w:r>
-      <w:r>
-        <w:rPr>
-          <w:rFonts w:ascii="Arial Rounded MT Bold" w:hAnsi="Arial Rounded MT Bold" w:cs="Times New Roman"/>
-          <w:b/>
-          <w:sz w:val="24"/>
-          <w:szCs w:val="24"/>
-        </w:rPr>
-        <w:tab/>
-      </w:r>
+      </w:pPr>
     </w:p>
     <w:p>
       <w:pPr>
@@ -2988,7 +3258,7 @@
           <w:sz w:val="28"/>
           <w:szCs w:val="24"/>
         </w:rPr>
-        <w:t>Lab 6</w:t>
+        <w:t>Lab 6-4</w:t>
       </w:r>
       <w:r>
         <w:rPr>
@@ -2997,28 +3267,40 @@
           <w:sz w:val="28"/>
           <w:szCs w:val="24"/>
         </w:rPr>
-        <w:t>-4</w:t>
-      </w:r>
-      <w:r>
+        <w:t xml:space="preserve"> Solutions</w:t>
+      </w:r>
+    </w:p>
+    <w:p>
+      <w:pPr>
+        <w:pStyle w:val="ListParagraph"/>
+        <w:ind w:left="-450"/>
         <w:rPr>
           <w:rFonts w:ascii="Arial Rounded MT Bold" w:hAnsi="Arial Rounded MT Bold" w:cs="Times New Roman"/>
           <w:b/>
           <w:sz w:val="28"/>
           <w:szCs w:val="24"/>
         </w:rPr>
-        <w:t xml:space="preserve"> Solutions</w:t>
-      </w:r>
-    </w:p>
-    <w:p>
-      <w:pPr>
-        <w:pStyle w:val="ListParagraph"/>
-        <w:ind w:left="-450"/>
+      </w:pPr>
+      <w:r>
         <w:rPr>
           <w:rFonts w:ascii="Arial Rounded MT Bold" w:hAnsi="Arial Rounded MT Bold" w:cs="Times New Roman"/>
           <w:b/>
           <w:sz w:val="28"/>
           <w:szCs w:val="24"/>
         </w:rPr>
+        <w:tab/>
+      </w:r>
+    </w:p>
+    <w:p>
+      <w:pPr>
+        <w:pStyle w:val="ListParagraph"/>
+        <w:ind w:left="540" w:hanging="990"/>
+        <w:rPr>
+          <w:rFonts w:ascii="Arial Rounded MT Bold" w:hAnsi="Arial Rounded MT Bold" w:cs="Times New Roman"/>
+          <w:b/>
+          <w:sz w:val="24"/>
+          <w:szCs w:val="24"/>
+        </w:rPr>
       </w:pPr>
       <w:r>
         <w:rPr>
@@ -3029,78 +3311,299 @@
         </w:rPr>
         <w:tab/>
       </w:r>
-    </w:p>
-    <w:p>
-      <w:pPr>
-        <w:pStyle w:val="ListParagraph"/>
-        <w:ind w:left="540" w:hanging="990"/>
+      <w:r>
         <w:rPr>
           <w:rFonts w:ascii="Arial Rounded MT Bold" w:hAnsi="Arial Rounded MT Bold" w:cs="Times New Roman"/>
           <w:b/>
           <w:sz w:val="24"/>
           <w:szCs w:val="24"/>
         </w:rPr>
-      </w:pPr>
-      <w:r>
-        <w:rPr>
-          <w:rFonts w:ascii="Arial Rounded MT Bold" w:hAnsi="Arial Rounded MT Bold" w:cs="Times New Roman"/>
-          <w:b/>
-          <w:sz w:val="28"/>
-          <w:szCs w:val="24"/>
-        </w:rPr>
-        <w:tab/>
-      </w:r>
-      <w:r>
-        <w:rPr>
-          <w:rFonts w:ascii="Arial Rounded MT Bold" w:hAnsi="Arial Rounded MT Bold" w:cs="Times New Roman"/>
-          <w:b/>
-          <w:sz w:val="24"/>
-          <w:szCs w:val="24"/>
-        </w:rPr>
         <w:t>Short Answers</w:t>
       </w:r>
     </w:p>
     <w:p>
       <w:pPr>
         <w:pStyle w:val="ListParagraph"/>
-        <w:ind w:left="540" w:hanging="990"/>
-        <w:rPr>
-          <w:rFonts w:ascii="Arial Rounded MT Bold" w:hAnsi="Arial Rounded MT Bold" w:cs="Times New Roman"/>
-          <w:b/>
-          <w:sz w:val="24"/>
-          <w:szCs w:val="24"/>
-        </w:rPr>
-      </w:pPr>
-      <w:r>
-        <w:rPr>
-          <w:rFonts w:ascii="Arial Rounded MT Bold" w:hAnsi="Arial Rounded MT Bold" w:cs="Times New Roman"/>
-          <w:b/>
-          <w:sz w:val="24"/>
-          <w:szCs w:val="24"/>
-        </w:rPr>
-        <w:tab/>
-      </w:r>
-      <w:r>
-        <w:rPr>
-          <w:rFonts w:ascii="Arial Rounded MT Bold" w:hAnsi="Arial Rounded MT Bold" w:cs="Times New Roman"/>
-          <w:b/>
-          <w:sz w:val="24"/>
-          <w:szCs w:val="24"/>
-        </w:rPr>
-        <w:tab/>
+        <w:numPr>
+          <w:ilvl w:val="0"/>
+          <w:numId w:val="20"/>
+        </w:numPr>
+        <w:rPr>
+          <w:rFonts w:ascii="Times New Roman" w:hAnsi="Times New Roman" w:cs="Times New Roman"/>
+          <w:sz w:val="24"/>
+          <w:szCs w:val="24"/>
+        </w:rPr>
+      </w:pPr>
+      <w:r>
+        <w:rPr>
+          <w:rFonts w:ascii="Times New Roman" w:hAnsi="Times New Roman" w:cs="Times New Roman"/>
+          <w:sz w:val="24"/>
+          <w:szCs w:val="24"/>
+        </w:rPr>
+        <w:t xml:space="preserve">The function at </w:t>
+      </w:r>
+      <w:r>
+        <w:rPr>
+          <w:rFonts w:ascii="Times New Roman" w:hAnsi="Times New Roman" w:cs="Times New Roman"/>
+          <w:sz w:val="24"/>
+          <w:szCs w:val="24"/>
+        </w:rPr>
+        <w:t>0x1400010a0</w:t>
+      </w:r>
+      <w:r>
+        <w:rPr>
+          <w:rFonts w:ascii="Times New Roman" w:hAnsi="Times New Roman" w:cs="Times New Roman"/>
+          <w:sz w:val="24"/>
+          <w:szCs w:val="24"/>
+        </w:rPr>
+        <w:t xml:space="preserve"> </w:t>
+      </w:r>
+      <w:r>
+        <w:rPr>
+          <w:rFonts w:ascii="Times New Roman" w:hAnsi="Times New Roman" w:cs="Times New Roman"/>
+          <w:sz w:val="24"/>
+          <w:szCs w:val="24"/>
+        </w:rPr>
+        <w:t xml:space="preserve">is the check Internet connection method, </w:t>
+      </w:r>
+      <w:r>
+        <w:rPr>
+          <w:rFonts w:ascii="Times New Roman" w:hAnsi="Times New Roman" w:cs="Times New Roman"/>
+          <w:sz w:val="24"/>
+          <w:szCs w:val="24"/>
+        </w:rPr>
+        <w:t>0x1400010f0</w:t>
+      </w:r>
+      <w:r>
+        <w:rPr>
+          <w:rFonts w:ascii="Times New Roman" w:hAnsi="Times New Roman" w:cs="Times New Roman"/>
+          <w:sz w:val="24"/>
+          <w:szCs w:val="24"/>
+        </w:rPr>
+        <w:t xml:space="preserve"> is the parse HTML method, </w:t>
+      </w:r>
+      <w:r>
+        <w:rPr>
+          <w:rFonts w:ascii="Times New Roman" w:hAnsi="Times New Roman" w:cs="Times New Roman"/>
+          <w:sz w:val="24"/>
+          <w:szCs w:val="24"/>
+        </w:rPr>
+        <w:t>0x140002070</w:t>
+      </w:r>
+      <w:r>
+        <w:rPr>
+          <w:rFonts w:ascii="Times New Roman" w:hAnsi="Times New Roman" w:cs="Times New Roman"/>
+          <w:sz w:val="24"/>
+          <w:szCs w:val="24"/>
+        </w:rPr>
+        <w:t xml:space="preserve"> </w:t>
+      </w:r>
+      <w:r>
+        <w:rPr>
+          <w:rFonts w:ascii="Times New Roman" w:hAnsi="Times New Roman" w:cs="Times New Roman"/>
+          <w:sz w:val="24"/>
+          <w:szCs w:val="24"/>
+        </w:rPr>
+        <w:t xml:space="preserve">is printf, and </w:t>
+      </w:r>
+      <w:r>
+        <w:rPr>
+          <w:rFonts w:ascii="Times New Roman" w:hAnsi="Times New Roman" w:cs="Times New Roman"/>
+          <w:sz w:val="24"/>
+          <w:szCs w:val="24"/>
+        </w:rPr>
+        <w:t>0x1400012e0</w:t>
+      </w:r>
+      <w:r>
+        <w:rPr>
+          <w:rFonts w:ascii="Times New Roman" w:hAnsi="Times New Roman" w:cs="Times New Roman"/>
+          <w:sz w:val="24"/>
+          <w:szCs w:val="24"/>
+        </w:rPr>
+        <w:t xml:space="preserve"> </w:t>
+      </w:r>
+      <w:r>
+        <w:rPr>
+          <w:rFonts w:ascii="Times New Roman" w:hAnsi="Times New Roman" w:cs="Times New Roman"/>
+          <w:sz w:val="24"/>
+          <w:szCs w:val="24"/>
+        </w:rPr>
+        <w:t>is the switch statement</w:t>
+      </w:r>
+      <w:r>
+        <w:rPr>
+          <w:rFonts w:ascii="Times New Roman" w:hAnsi="Times New Roman" w:cs="Times New Roman"/>
+          <w:sz w:val="24"/>
+          <w:szCs w:val="24"/>
+        </w:rPr>
+        <w:t>.</w:t>
       </w:r>
     </w:p>
     <w:p>
       <w:pPr>
         <w:pStyle w:val="ListParagraph"/>
-        <w:ind w:left="540" w:hanging="990"/>
-        <w:rPr>
-          <w:rFonts w:ascii="Arial Rounded MT Bold" w:hAnsi="Arial Rounded MT Bold" w:cs="Times New Roman"/>
-          <w:b/>
-          <w:sz w:val="24"/>
-          <w:szCs w:val="24"/>
-        </w:rPr>
-      </w:pPr>
+        <w:numPr>
+          <w:ilvl w:val="0"/>
+          <w:numId w:val="20"/>
+        </w:numPr>
+        <w:rPr>
+          <w:rFonts w:ascii="Times New Roman" w:hAnsi="Times New Roman" w:cs="Times New Roman"/>
+          <w:sz w:val="24"/>
+          <w:szCs w:val="24"/>
+        </w:rPr>
+      </w:pPr>
+      <w:r>
+        <w:rPr>
+          <w:rFonts w:ascii="Times New Roman" w:hAnsi="Times New Roman" w:cs="Times New Roman"/>
+          <w:sz w:val="24"/>
+          <w:szCs w:val="24"/>
+        </w:rPr>
+        <w:t>A for loop has been added to the main method</w:t>
+      </w:r>
+      <w:r>
+        <w:rPr>
+          <w:rFonts w:ascii="Times New Roman" w:hAnsi="Times New Roman" w:cs="Times New Roman"/>
+          <w:sz w:val="24"/>
+          <w:szCs w:val="24"/>
+        </w:rPr>
+        <w:t>.</w:t>
+      </w:r>
+    </w:p>
+    <w:p>
+      <w:pPr>
+        <w:pStyle w:val="ListParagraph"/>
+        <w:numPr>
+          <w:ilvl w:val="0"/>
+          <w:numId w:val="20"/>
+        </w:numPr>
+        <w:rPr>
+          <w:rFonts w:ascii="Times New Roman" w:hAnsi="Times New Roman" w:cs="Times New Roman"/>
+          <w:sz w:val="24"/>
+          <w:szCs w:val="24"/>
+        </w:rPr>
+      </w:pPr>
+      <w:r>
+        <w:rPr>
+          <w:rFonts w:ascii="Times New Roman" w:hAnsi="Times New Roman" w:cs="Times New Roman"/>
+          <w:sz w:val="24"/>
+          <w:szCs w:val="24"/>
+        </w:rPr>
+        <w:t xml:space="preserve">The function at </w:t>
+      </w:r>
+      <w:r>
+        <w:rPr>
+          <w:rFonts w:ascii="Times New Roman" w:hAnsi="Times New Roman" w:cs="Times New Roman"/>
+          <w:sz w:val="24"/>
+          <w:szCs w:val="24"/>
+        </w:rPr>
+        <w:t>0x1400010f0</w:t>
+      </w:r>
+      <w:r>
+        <w:rPr>
+          <w:rFonts w:ascii="Times New Roman" w:hAnsi="Times New Roman" w:cs="Times New Roman"/>
+          <w:sz w:val="24"/>
+          <w:szCs w:val="24"/>
+        </w:rPr>
+        <w:t xml:space="preserve"> </w:t>
+      </w:r>
+      <w:r>
+        <w:rPr>
+          <w:rFonts w:ascii="Times New Roman" w:hAnsi="Times New Roman" w:cs="Times New Roman"/>
+          <w:sz w:val="24"/>
+          <w:szCs w:val="24"/>
+        </w:rPr>
+        <w:t>now takes a parameter and calls sprintf with the format string Internet Explorer 7.50/pma%d. It builds a User-Agent for use during HTTP communicatio</w:t>
+      </w:r>
+      <w:r>
+        <w:rPr>
+          <w:rFonts w:ascii="Times New Roman" w:hAnsi="Times New Roman" w:cs="Times New Roman"/>
+          <w:sz w:val="24"/>
+          <w:szCs w:val="24"/>
+        </w:rPr>
+        <w:t>n using the argument passed in.</w:t>
+      </w:r>
+    </w:p>
+    <w:p>
+      <w:pPr>
+        <w:pStyle w:val="ListParagraph"/>
+        <w:numPr>
+          <w:ilvl w:val="0"/>
+          <w:numId w:val="20"/>
+        </w:numPr>
+        <w:rPr>
+          <w:rFonts w:ascii="Times New Roman" w:hAnsi="Times New Roman" w:cs="Times New Roman"/>
+          <w:sz w:val="24"/>
+          <w:szCs w:val="24"/>
+        </w:rPr>
+      </w:pPr>
+      <w:r>
+        <w:rPr>
+          <w:rFonts w:ascii="Times New Roman" w:hAnsi="Times New Roman" w:cs="Times New Roman"/>
+          <w:sz w:val="24"/>
+          <w:szCs w:val="24"/>
+        </w:rPr>
+        <w:t xml:space="preserve">This program will run for 1440 minutes (24 hours). </w:t>
+      </w:r>
+    </w:p>
+    <w:p>
+      <w:pPr>
+        <w:pStyle w:val="ListParagraph"/>
+        <w:numPr>
+          <w:ilvl w:val="0"/>
+          <w:numId w:val="20"/>
+        </w:numPr>
+        <w:rPr>
+          <w:rFonts w:ascii="Times New Roman" w:hAnsi="Times New Roman" w:cs="Times New Roman"/>
+          <w:sz w:val="24"/>
+          <w:szCs w:val="24"/>
+        </w:rPr>
+      </w:pPr>
+      <w:r>
+        <w:rPr>
+          <w:rFonts w:ascii="Times New Roman" w:hAnsi="Times New Roman" w:cs="Times New Roman"/>
+          <w:sz w:val="24"/>
+          <w:szCs w:val="24"/>
+        </w:rPr>
+        <w:t xml:space="preserve">Yes, a new User-Agent is used. It takes the form Internet Explorer 7.50/ pma%d, where %d is the number of minutes the program has been running. </w:t>
+      </w:r>
+    </w:p>
+    <w:p>
+      <w:pPr>
+        <w:pStyle w:val="ListParagraph"/>
+        <w:numPr>
+          <w:ilvl w:val="0"/>
+          <w:numId w:val="20"/>
+        </w:numPr>
+        <w:rPr>
+          <w:rFonts w:ascii="Times New Roman" w:hAnsi="Times New Roman" w:cs="Times New Roman"/>
+          <w:sz w:val="24"/>
+          <w:szCs w:val="24"/>
+        </w:rPr>
+      </w:pPr>
+      <w:r>
+        <w:rPr>
+          <w:rFonts w:ascii="Times New Roman" w:hAnsi="Times New Roman" w:cs="Times New Roman"/>
+          <w:sz w:val="24"/>
+          <w:szCs w:val="24"/>
+        </w:rPr>
+        <w:t>First, the program checks for an active Internet connection. If none is found, the program terminates. Otherwise, the program will use a unique User-Agent to attempt to download a web page containing a counter that tracks the number of minutes the program has been running. The web page downloaded contains an embedded HTML comment starting with</w:t>
+      </w:r>
+      <w:r>
+        <w:rPr>
+          <w:rFonts w:ascii="Times New Roman" w:hAnsi="Times New Roman" w:cs="Times New Roman"/>
+          <w:sz w:val="24"/>
+          <w:szCs w:val="24"/>
+        </w:rPr>
+        <w:t xml:space="preserve"> &lt;!--. The next character is parsed from this comment and used in a switch statement to determine the action to take on the local system. These are hard-coded actions, including deleting a file, creating a directory, setting a registry run key, copying a file, and sleeping for 100 seconds. This program will run for 24 hours before terminating</w:t>
+      </w:r>
+      <w:r>
+        <w:rPr>
+          <w:rFonts w:ascii="Times New Roman" w:hAnsi="Times New Roman" w:cs="Times New Roman"/>
+          <w:sz w:val="24"/>
+          <w:szCs w:val="24"/>
+        </w:rPr>
+        <w:t>.</w:t>
+      </w:r>
     </w:p>
     <w:sectPr>
       <w:pgSz w:w="12240" w:h="15840"/>
@@ -3423,6 +3926,92 @@
     </w:lvl>
   </w:abstractNum>
   <w:abstractNum w:abstractNumId="3" w15:restartNumberingAfterBreak="0">
+    <w:nsid w:val="0F0B3983"/>
+    <w:multiLevelType w:val="hybridMultilevel"/>
+    <w:tmpl w:val="2B3E7236"/>
+    <w:lvl w:ilvl="0" w:tplc="0409000F">
+      <w:start w:val="1"/>
+      <w:numFmt w:val="decimal"/>
+      <w:lvlText w:val="%1."/>
+      <w:lvlJc w:val="left"/>
+      <w:pPr>
+        <w:ind w:left="1260" w:hanging="360"/>
+      </w:pPr>
+    </w:lvl>
+    <w:lvl w:ilvl="1" w:tplc="04090019" w:tentative="1">
+      <w:start w:val="1"/>
+      <w:numFmt w:val="lowerLetter"/>
+      <w:lvlText w:val="%2."/>
+      <w:lvlJc w:val="left"/>
+      <w:pPr>
+        <w:ind w:left="1980" w:hanging="360"/>
+      </w:pPr>
+    </w:lvl>
+    <w:lvl w:ilvl="2" w:tplc="0409001B" w:tentative="1">
+      <w:start w:val="1"/>
+      <w:numFmt w:val="lowerRoman"/>
+      <w:lvlText w:val="%3."/>
+      <w:lvlJc w:val="right"/>
+      <w:pPr>
+        <w:ind w:left="2700" w:hanging="180"/>
+      </w:pPr>
+    </w:lvl>
+    <w:lvl w:ilvl="3" w:tplc="0409000F" w:tentative="1">
+      <w:start w:val="1"/>
+      <w:numFmt w:val="decimal"/>
+      <w:lvlText w:val="%4."/>
+      <w:lvlJc w:val="left"/>
+      <w:pPr>
+        <w:ind w:left="3420" w:hanging="360"/>
+      </w:pPr>
+    </w:lvl>
+    <w:lvl w:ilvl="4" w:tplc="04090019" w:tentative="1">
+      <w:start w:val="1"/>
+      <w:numFmt w:val="lowerLetter"/>
+      <w:lvlText w:val="%5."/>
+      <w:lvlJc w:val="left"/>
+      <w:pPr>
+        <w:ind w:left="4140" w:hanging="360"/>
+      </w:pPr>
+    </w:lvl>
+    <w:lvl w:ilvl="5" w:tplc="0409001B" w:tentative="1">
+      <w:start w:val="1"/>
+      <w:numFmt w:val="lowerRoman"/>
+      <w:lvlText w:val="%6."/>
+      <w:lvlJc w:val="right"/>
+      <w:pPr>
+        <w:ind w:left="4860" w:hanging="180"/>
+      </w:pPr>
+    </w:lvl>
+    <w:lvl w:ilvl="6" w:tplc="0409000F" w:tentative="1">
+      <w:start w:val="1"/>
+      <w:numFmt w:val="decimal"/>
+      <w:lvlText w:val="%7."/>
+      <w:lvlJc w:val="left"/>
+      <w:pPr>
+        <w:ind w:left="5580" w:hanging="360"/>
+      </w:pPr>
+    </w:lvl>
+    <w:lvl w:ilvl="7" w:tplc="04090019" w:tentative="1">
+      <w:start w:val="1"/>
+      <w:numFmt w:val="lowerLetter"/>
+      <w:lvlText w:val="%8."/>
+      <w:lvlJc w:val="left"/>
+      <w:pPr>
+        <w:ind w:left="6300" w:hanging="360"/>
+      </w:pPr>
+    </w:lvl>
+    <w:lvl w:ilvl="8" w:tplc="0409001B" w:tentative="1">
+      <w:start w:val="1"/>
+      <w:numFmt w:val="lowerRoman"/>
+      <w:lvlText w:val="%9."/>
+      <w:lvlJc w:val="right"/>
+      <w:pPr>
+        <w:ind w:left="7020" w:hanging="180"/>
+      </w:pPr>
+    </w:lvl>
+  </w:abstractNum>
+  <w:abstractNum w:abstractNumId="4" w15:restartNumberingAfterBreak="0">
     <w:nsid w:val="117B4157"/>
     <w:multiLevelType w:val="hybridMultilevel"/>
     <w:tmpl w:val="DDE8CCE4"/>
@@ -3508,7 +4097,7 @@
       </w:pPr>
     </w:lvl>
   </w:abstractNum>
-  <w:abstractNum w:abstractNumId="4" w15:restartNumberingAfterBreak="0">
+  <w:abstractNum w:abstractNumId="5" w15:restartNumberingAfterBreak="0">
     <w:nsid w:val="123C4E42"/>
     <w:multiLevelType w:val="hybridMultilevel"/>
     <w:tmpl w:val="1EF04CA2"/>
@@ -3594,7 +4183,7 @@
       </w:pPr>
     </w:lvl>
   </w:abstractNum>
-  <w:abstractNum w:abstractNumId="5" w15:restartNumberingAfterBreak="0">
+  <w:abstractNum w:abstractNumId="6" w15:restartNumberingAfterBreak="0">
     <w:nsid w:val="18750345"/>
     <w:multiLevelType w:val="hybridMultilevel"/>
     <w:tmpl w:val="50F8C70C"/>
@@ -3680,7 +4269,7 @@
       </w:pPr>
     </w:lvl>
   </w:abstractNum>
-  <w:abstractNum w:abstractNumId="6" w15:restartNumberingAfterBreak="0">
+  <w:abstractNum w:abstractNumId="7" w15:restartNumberingAfterBreak="0">
     <w:nsid w:val="18802E1A"/>
     <w:multiLevelType w:val="hybridMultilevel"/>
     <w:tmpl w:val="BE46F77E"/>
@@ -3766,7 +4355,7 @@
       </w:pPr>
     </w:lvl>
   </w:abstractNum>
-  <w:abstractNum w:abstractNumId="7" w15:restartNumberingAfterBreak="0">
+  <w:abstractNum w:abstractNumId="8" w15:restartNumberingAfterBreak="0">
     <w:nsid w:val="2EB80899"/>
     <w:multiLevelType w:val="hybridMultilevel"/>
     <w:tmpl w:val="1AE2A22E"/>
@@ -3852,7 +4441,7 @@
       </w:pPr>
     </w:lvl>
   </w:abstractNum>
-  <w:abstractNum w:abstractNumId="8" w15:restartNumberingAfterBreak="0">
+  <w:abstractNum w:abstractNumId="9" w15:restartNumberingAfterBreak="0">
     <w:nsid w:val="373C3434"/>
     <w:multiLevelType w:val="hybridMultilevel"/>
     <w:tmpl w:val="E8AC9414"/>
@@ -3965,7 +4554,7 @@
       </w:rPr>
     </w:lvl>
   </w:abstractNum>
-  <w:abstractNum w:abstractNumId="9" w15:restartNumberingAfterBreak="0">
+  <w:abstractNum w:abstractNumId="10" w15:restartNumberingAfterBreak="0">
     <w:nsid w:val="38012EC2"/>
     <w:multiLevelType w:val="hybridMultilevel"/>
     <w:tmpl w:val="F0F0A6B8"/>
@@ -4051,7 +4640,93 @@
       </w:pPr>
     </w:lvl>
   </w:abstractNum>
-  <w:abstractNum w:abstractNumId="10" w15:restartNumberingAfterBreak="0">
+  <w:abstractNum w:abstractNumId="11" w15:restartNumberingAfterBreak="0">
+    <w:nsid w:val="3BBD775D"/>
+    <w:multiLevelType w:val="hybridMultilevel"/>
+    <w:tmpl w:val="D87A501A"/>
+    <w:lvl w:ilvl="0" w:tplc="0409000F">
+      <w:start w:val="1"/>
+      <w:numFmt w:val="decimal"/>
+      <w:lvlText w:val="%1."/>
+      <w:lvlJc w:val="left"/>
+      <w:pPr>
+        <w:ind w:left="1260" w:hanging="360"/>
+      </w:pPr>
+    </w:lvl>
+    <w:lvl w:ilvl="1" w:tplc="04090019" w:tentative="1">
+      <w:start w:val="1"/>
+      <w:numFmt w:val="lowerLetter"/>
+      <w:lvlText w:val="%2."/>
+      <w:lvlJc w:val="left"/>
+      <w:pPr>
+        <w:ind w:left="1980" w:hanging="360"/>
+      </w:pPr>
+    </w:lvl>
+    <w:lvl w:ilvl="2" w:tplc="0409001B" w:tentative="1">
+      <w:start w:val="1"/>
+      <w:numFmt w:val="lowerRoman"/>
+      <w:lvlText w:val="%3."/>
+      <w:lvlJc w:val="right"/>
+      <w:pPr>
+        <w:ind w:left="2700" w:hanging="180"/>
+      </w:pPr>
+    </w:lvl>
+    <w:lvl w:ilvl="3" w:tplc="0409000F" w:tentative="1">
+      <w:start w:val="1"/>
+      <w:numFmt w:val="decimal"/>
+      <w:lvlText w:val="%4."/>
+      <w:lvlJc w:val="left"/>
+      <w:pPr>
+        <w:ind w:left="3420" w:hanging="360"/>
+      </w:pPr>
+    </w:lvl>
+    <w:lvl w:ilvl="4" w:tplc="04090019" w:tentative="1">
+      <w:start w:val="1"/>
+      <w:numFmt w:val="lowerLetter"/>
+      <w:lvlText w:val="%5."/>
+      <w:lvlJc w:val="left"/>
+      <w:pPr>
+        <w:ind w:left="4140" w:hanging="360"/>
+      </w:pPr>
+    </w:lvl>
+    <w:lvl w:ilvl="5" w:tplc="0409001B" w:tentative="1">
+      <w:start w:val="1"/>
+      <w:numFmt w:val="lowerRoman"/>
+      <w:lvlText w:val="%6."/>
+      <w:lvlJc w:val="right"/>
+      <w:pPr>
+        <w:ind w:left="4860" w:hanging="180"/>
+      </w:pPr>
+    </w:lvl>
+    <w:lvl w:ilvl="6" w:tplc="0409000F" w:tentative="1">
+      <w:start w:val="1"/>
+      <w:numFmt w:val="decimal"/>
+      <w:lvlText w:val="%7."/>
+      <w:lvlJc w:val="left"/>
+      <w:pPr>
+        <w:ind w:left="5580" w:hanging="360"/>
+      </w:pPr>
+    </w:lvl>
+    <w:lvl w:ilvl="7" w:tplc="04090019" w:tentative="1">
+      <w:start w:val="1"/>
+      <w:numFmt w:val="lowerLetter"/>
+      <w:lvlText w:val="%8."/>
+      <w:lvlJc w:val="left"/>
+      <w:pPr>
+        <w:ind w:left="6300" w:hanging="360"/>
+      </w:pPr>
+    </w:lvl>
+    <w:lvl w:ilvl="8" w:tplc="0409001B" w:tentative="1">
+      <w:start w:val="1"/>
+      <w:numFmt w:val="lowerRoman"/>
+      <w:lvlText w:val="%9."/>
+      <w:lvlJc w:val="right"/>
+      <w:pPr>
+        <w:ind w:left="7020" w:hanging="180"/>
+      </w:pPr>
+    </w:lvl>
+  </w:abstractNum>
+  <w:abstractNum w:abstractNumId="12" w15:restartNumberingAfterBreak="0">
     <w:nsid w:val="3EC429DC"/>
     <w:multiLevelType w:val="hybridMultilevel"/>
     <w:tmpl w:val="0ED434F0"/>
@@ -4137,7 +4812,7 @@
       </w:pPr>
     </w:lvl>
   </w:abstractNum>
-  <w:abstractNum w:abstractNumId="11" w15:restartNumberingAfterBreak="0">
+  <w:abstractNum w:abstractNumId="13" w15:restartNumberingAfterBreak="0">
     <w:nsid w:val="5A5F3FA0"/>
     <w:multiLevelType w:val="hybridMultilevel"/>
     <w:tmpl w:val="4380FC34"/>
@@ -4223,7 +4898,7 @@
       </w:pPr>
     </w:lvl>
   </w:abstractNum>
-  <w:abstractNum w:abstractNumId="12" w15:restartNumberingAfterBreak="0">
+  <w:abstractNum w:abstractNumId="14" w15:restartNumberingAfterBreak="0">
     <w:nsid w:val="5AD9031A"/>
     <w:multiLevelType w:val="hybridMultilevel"/>
     <w:tmpl w:val="528429B0"/>
@@ -4309,7 +4984,7 @@
       </w:pPr>
     </w:lvl>
   </w:abstractNum>
-  <w:abstractNum w:abstractNumId="13" w15:restartNumberingAfterBreak="0">
+  <w:abstractNum w:abstractNumId="15" w15:restartNumberingAfterBreak="0">
     <w:nsid w:val="687C2F1A"/>
     <w:multiLevelType w:val="hybridMultilevel"/>
     <w:tmpl w:val="6D48CC64"/>
@@ -4395,7 +5070,7 @@
       </w:pPr>
     </w:lvl>
   </w:abstractNum>
-  <w:abstractNum w:abstractNumId="14" w15:restartNumberingAfterBreak="0">
+  <w:abstractNum w:abstractNumId="16" w15:restartNumberingAfterBreak="0">
     <w:nsid w:val="698569E9"/>
     <w:multiLevelType w:val="hybridMultilevel"/>
     <w:tmpl w:val="96DCE8E4"/>
@@ -4481,7 +5156,7 @@
       </w:pPr>
     </w:lvl>
   </w:abstractNum>
-  <w:abstractNum w:abstractNumId="15" w15:restartNumberingAfterBreak="0">
+  <w:abstractNum w:abstractNumId="17" w15:restartNumberingAfterBreak="0">
     <w:nsid w:val="6A871056"/>
     <w:multiLevelType w:val="hybridMultilevel"/>
     <w:tmpl w:val="DC428690"/>
@@ -4567,7 +5242,7 @@
       </w:pPr>
     </w:lvl>
   </w:abstractNum>
-  <w:abstractNum w:abstractNumId="16" w15:restartNumberingAfterBreak="0">
+  <w:abstractNum w:abstractNumId="18" w15:restartNumberingAfterBreak="0">
     <w:nsid w:val="6D7C0E08"/>
     <w:multiLevelType w:val="hybridMultilevel"/>
     <w:tmpl w:val="DEE0C548"/>
@@ -4653,7 +5328,7 @@
       </w:pPr>
     </w:lvl>
   </w:abstractNum>
-  <w:abstractNum w:abstractNumId="17" w15:restartNumberingAfterBreak="0">
+  <w:abstractNum w:abstractNumId="19" w15:restartNumberingAfterBreak="0">
     <w:nsid w:val="7D416C14"/>
     <w:multiLevelType w:val="hybridMultilevel"/>
     <w:tmpl w:val="14A0C426"/>
@@ -4740,58 +5415,64 @@
     </w:lvl>
   </w:abstractNum>
   <w:num w:numId="1">
-    <w:abstractNumId w:val="6"/>
+    <w:abstractNumId w:val="7"/>
   </w:num>
   <w:num w:numId="2">
-    <w:abstractNumId w:val="16"/>
+    <w:abstractNumId w:val="18"/>
   </w:num>
   <w:num w:numId="3">
-    <w:abstractNumId w:val="10"/>
+    <w:abstractNumId w:val="12"/>
   </w:num>
   <w:num w:numId="4">
-    <w:abstractNumId w:val="14"/>
+    <w:abstractNumId w:val="16"/>
   </w:num>
   <w:num w:numId="5">
     <w:abstractNumId w:val="2"/>
   </w:num>
   <w:num w:numId="6">
-    <w:abstractNumId w:val="17"/>
+    <w:abstractNumId w:val="19"/>
   </w:num>
   <w:num w:numId="7">
-    <w:abstractNumId w:val="13"/>
+    <w:abstractNumId w:val="15"/>
   </w:num>
   <w:num w:numId="8">
+    <w:abstractNumId w:val="5"/>
+  </w:num>
+  <w:num w:numId="9">
     <w:abstractNumId w:val="4"/>
   </w:num>
-  <w:num w:numId="9">
-    <w:abstractNumId w:val="3"/>
-  </w:num>
   <w:num w:numId="10">
-    <w:abstractNumId w:val="9"/>
+    <w:abstractNumId w:val="10"/>
   </w:num>
   <w:num w:numId="11">
-    <w:abstractNumId w:val="15"/>
+    <w:abstractNumId w:val="17"/>
   </w:num>
   <w:num w:numId="12">
     <w:abstractNumId w:val="1"/>
   </w:num>
   <w:num w:numId="13">
-    <w:abstractNumId w:val="11"/>
+    <w:abstractNumId w:val="13"/>
   </w:num>
   <w:num w:numId="14">
-    <w:abstractNumId w:val="7"/>
+    <w:abstractNumId w:val="8"/>
   </w:num>
   <w:num w:numId="15">
-    <w:abstractNumId w:val="12"/>
+    <w:abstractNumId w:val="14"/>
   </w:num>
   <w:num w:numId="16">
     <w:abstractNumId w:val="0"/>
   </w:num>
   <w:num w:numId="17">
-    <w:abstractNumId w:val="5"/>
+    <w:abstractNumId w:val="6"/>
   </w:num>
   <w:num w:numId="18">
-    <w:abstractNumId w:val="8"/>
+    <w:abstractNumId w:val="9"/>
+  </w:num>
+  <w:num w:numId="19">
+    <w:abstractNumId w:val="11"/>
+  </w:num>
+  <w:num w:numId="20">
+    <w:abstractNumId w:val="3"/>
   </w:num>
 </w:numbering>
 </file>

</xml_diff>